<commit_message>
Make updates to the Quick Users Guide -- Progress
Made progress updating the documentation with the changes to the Tool setup, use, analysis of results, and troubleshooting in the event of errors. Some areas have already been updated, and other areas highlighted that still require updating.
</commit_message>
<xml_diff>
--- a/docs/Quick_Users_Guide_Automated_Water-Use_Permit_Simulation_Tool_v1_masterupdate.docx
+++ b/docs/Quick_Users_Guide_Automated_Water-Use_Permit_Simulation_Tool_v1_masterupdate.docx
@@ -71,111 +71,73 @@
     </w:p>
     <w:p>
       <w:pPr>
-        <w:rPr>
-          <w:rFonts w:ascii="Arial" w:hAnsi="Arial" w:cs="Arial"/>
-          <w:i/>
-          <w:sz w:val="24"/>
-          <w:szCs w:val="24"/>
-          <w:highlight w:val="yellow"/>
-        </w:rPr>
-      </w:pPr>
-      <w:r>
-        <w:rPr>
-          <w:rFonts w:ascii="Arial" w:hAnsi="Arial" w:cs="Arial"/>
-          <w:i/>
-          <w:sz w:val="24"/>
-          <w:szCs w:val="24"/>
-          <w:highlight w:val="yellow"/>
-        </w:rPr>
-        <w:t xml:space="preserve">TO BE UPDATED - </w:t>
-      </w:r>
-      <w:r>
-        <w:rPr>
-          <w:rFonts w:ascii="Arial" w:hAnsi="Arial" w:cs="Arial"/>
-          <w:i/>
-          <w:sz w:val="24"/>
-          <w:szCs w:val="24"/>
-          <w:highlight w:val="yellow"/>
+        <w:pStyle w:val="xmsonormal"/>
+        <w:rPr>
+          <w:rFonts w:ascii="Arial" w:hAnsi="Arial" w:cs="Arial"/>
+        </w:rPr>
+      </w:pPr>
+      <w:r>
+        <w:rPr>
+          <w:rFonts w:ascii="Arial" w:hAnsi="Arial" w:cs="Arial"/>
+          <w:b/>
+          <w:bCs/>
+          <w:sz w:val="28"/>
+          <w:szCs w:val="28"/>
         </w:rPr>
         <w:t>Disclaimer</w:t>
       </w:r>
-      <w:r>
-        <w:rPr>
-          <w:rFonts w:ascii="Arial" w:hAnsi="Arial" w:cs="Arial"/>
-          <w:i/>
-          <w:sz w:val="24"/>
-          <w:szCs w:val="24"/>
-          <w:highlight w:val="yellow"/>
-        </w:rPr>
-        <w:t xml:space="preserve"> and Tool Maintainer Information goes here</w:t>
-      </w:r>
-    </w:p>
-    <w:p>
-      <w:pPr>
-        <w:rPr>
-          <w:rFonts w:ascii="Arial" w:hAnsi="Arial" w:cs="Arial"/>
-          <w:i/>
-          <w:sz w:val="24"/>
-          <w:szCs w:val="24"/>
-          <w:highlight w:val="yellow"/>
-        </w:rPr>
-      </w:pPr>
-      <w:r>
-        <w:rPr>
-          <w:rFonts w:ascii="Arial" w:hAnsi="Arial" w:cs="Arial"/>
-          <w:i/>
-          <w:sz w:val="24"/>
-          <w:szCs w:val="24"/>
-          <w:highlight w:val="yellow"/>
-        </w:rPr>
-        <w:t xml:space="preserve">Paul Bremner – </w:t>
-      </w:r>
-      <w:hyperlink r:id="rId7" w:history="1">
+    </w:p>
+    <w:p>
+      <w:pPr>
+        <w:pStyle w:val="xmsonormal"/>
+      </w:pPr>
+      <w:r>
+        <w:t>THE SOFTWARE IS PROVIDED "AS IS", WITHOUT WARRANTY OF ANY KIND, EXPRESS OR IMPLIED, INCLUDING BUT NOT LIMITED TO THE WARRANTIES OF MERCHANTABILITY, FITNESS FOR A PARTICULAR PURPOSE AND NONINFRINGEMENT. IN NO EVENT SHALL THE AUTHORS OR COPYRIGHT HOLDERS BE LIABLE FOR ANY CLAIM, DAMAGES OR OTHER LIABILITY, WHETHER IN AN ACTION OF CONTRACT, TORT OR OTHERWISE, ARISING FROM, OUT OF OR IN CONNECTION WITH THE SOFTWARE OR THE USE OR OTHER DEALINGS IN THE SOFTWARE.</w:t>
+      </w:r>
+    </w:p>
+    <w:p>
+      <w:pPr>
+        <w:pStyle w:val="xmsonormal"/>
+      </w:pPr>
+      <w:r>
+        <w:t>Please report any errors to Paul Bremner (</w:t>
+      </w:r>
+      <w:hyperlink r:id="rId7" w:tgtFrame="_blank" w:history="1">
         <w:r>
           <w:rPr>
             <w:rStyle w:val="Hyperlink"/>
-            <w:rFonts w:ascii="Arial" w:hAnsi="Arial" w:cs="Arial"/>
-            <w:i/>
-            <w:sz w:val="24"/>
-            <w:szCs w:val="24"/>
-            <w:highlight w:val="yellow"/>
           </w:rPr>
           <w:t>pbremner@sjrwmd.com</w:t>
         </w:r>
       </w:hyperlink>
-    </w:p>
-    <w:p>
-      <w:pPr>
-        <w:rPr>
-          <w:rFonts w:ascii="Arial" w:hAnsi="Arial" w:cs="Arial"/>
-          <w:i/>
-          <w:sz w:val="24"/>
-          <w:szCs w:val="24"/>
-        </w:rPr>
-      </w:pPr>
-      <w:r>
-        <w:rPr>
-          <w:rFonts w:ascii="Arial" w:hAnsi="Arial" w:cs="Arial"/>
-          <w:i/>
-          <w:sz w:val="24"/>
-          <w:szCs w:val="24"/>
-          <w:highlight w:val="yellow"/>
-        </w:rPr>
-        <w:t xml:space="preserve">Doug Durden – </w:t>
-      </w:r>
-      <w:hyperlink r:id="rId8" w:history="1">
+      <w:r>
+        <w:t>) or Lanie Meridth (</w:t>
+      </w:r>
+      <w:hyperlink r:id="rId8" w:tgtFrame="_blank" w:history="1">
         <w:r>
           <w:rPr>
             <w:rStyle w:val="Hyperlink"/>
-            <w:rFonts w:ascii="Arial" w:hAnsi="Arial" w:cs="Arial"/>
-            <w:i/>
-            <w:sz w:val="24"/>
-            <w:szCs w:val="24"/>
-            <w:highlight w:val="yellow"/>
+          </w:rPr>
+          <w:t>lmeridth@sjrwmd.com</w:t>
+        </w:r>
+      </w:hyperlink>
+      <w:r>
+        <w:t>) at the St Johns River Water Management District</w:t>
+      </w:r>
+      <w:r>
+        <w:t>, Douglas Durden (</w:t>
+      </w:r>
+      <w:hyperlink r:id="rId9" w:history="1">
+        <w:r>
+          <w:rPr>
+            <w:rStyle w:val="Hyperlink"/>
           </w:rPr>
           <w:t>Douglas.Durden@srwmd.org</w:t>
         </w:r>
       </w:hyperlink>
+      <w:r>
+        <w:t>) at the Suwannee River Water Management.</w:t>
+      </w:r>
     </w:p>
     <w:p>
       <w:pPr>
@@ -201,18 +163,7 @@
           <w:sz w:val="28"/>
           <w:szCs w:val="28"/>
         </w:rPr>
-        <w:t>So</w:t>
-      </w:r>
-      <w:bookmarkStart w:id="0" w:name="_GoBack"/>
-      <w:bookmarkEnd w:id="0"/>
-      <w:r>
-        <w:rPr>
-          <w:rFonts w:ascii="Arial" w:hAnsi="Arial" w:cs="Arial"/>
-          <w:b/>
-          <w:sz w:val="28"/>
-          <w:szCs w:val="28"/>
-        </w:rPr>
-        <w:t>ftware Requirements:</w:t>
+        <w:t>Software Requirements:</w:t>
       </w:r>
     </w:p>
     <w:p>
@@ -394,6 +345,32 @@
         </w:rPr>
         <w:t>User input csv file. Name is flexible, but no spaces are allowed in the name.</w:t>
       </w:r>
+      <w:r>
+        <w:rPr>
+          <w:rFonts w:ascii="Arial" w:hAnsi="Arial" w:cs="Arial"/>
+          <w:sz w:val="24"/>
+          <w:szCs w:val="24"/>
+        </w:rPr>
+        <w:t xml:space="preserve"> The “</w:t>
+      </w:r>
+      <w:proofErr w:type="spellStart"/>
+      <w:r>
+        <w:rPr>
+          <w:rFonts w:ascii="Arial" w:hAnsi="Arial" w:cs="Arial"/>
+          <w:sz w:val="24"/>
+          <w:szCs w:val="24"/>
+        </w:rPr>
+        <w:t>user_input_files</w:t>
+      </w:r>
+      <w:proofErr w:type="spellEnd"/>
+      <w:r>
+        <w:rPr>
+          <w:rFonts w:ascii="Arial" w:hAnsi="Arial" w:cs="Arial"/>
+          <w:sz w:val="24"/>
+          <w:szCs w:val="24"/>
+        </w:rPr>
+        <w:t>” folder is provided with example input files and is the recommended location for new input files.</w:t>
+      </w:r>
     </w:p>
     <w:p>
       <w:pPr>
@@ -438,7 +415,23 @@
           <w:sz w:val="24"/>
           <w:szCs w:val="24"/>
         </w:rPr>
-        <w:t>“sim_cup_current.bat”</w:t>
+        <w:t>“sim_cup_</w:t>
+      </w:r>
+      <w:r>
+        <w:rPr>
+          <w:rFonts w:ascii="Arial" w:hAnsi="Arial" w:cs="Arial"/>
+          <w:sz w:val="24"/>
+          <w:szCs w:val="24"/>
+        </w:rPr>
+        <w:t>initiate</w:t>
+      </w:r>
+      <w:r>
+        <w:rPr>
+          <w:rFonts w:ascii="Arial" w:hAnsi="Arial" w:cs="Arial"/>
+          <w:sz w:val="24"/>
+          <w:szCs w:val="24"/>
+        </w:rPr>
+        <w:t>.bat”</w:t>
       </w:r>
       <w:r>
         <w:rPr>
@@ -508,7 +501,23 @@
           <w:sz w:val="24"/>
           <w:szCs w:val="24"/>
         </w:rPr>
-        <w:t>Fill-in the User input filename and select a projection as prompted</w:t>
+        <w:t>Fill-in the User input filename</w:t>
+      </w:r>
+      <w:r>
+        <w:rPr>
+          <w:rFonts w:ascii="Arial" w:hAnsi="Arial" w:cs="Arial"/>
+          <w:sz w:val="24"/>
+          <w:szCs w:val="24"/>
+        </w:rPr>
+        <w:t>, select whether to replace an existing results directory with the same name as the User input file,</w:t>
+      </w:r>
+      <w:r>
+        <w:rPr>
+          <w:rFonts w:ascii="Arial" w:hAnsi="Arial" w:cs="Arial"/>
+          <w:sz w:val="24"/>
+          <w:szCs w:val="24"/>
+        </w:rPr>
+        <w:t xml:space="preserve"> and select a projection as prompted</w:t>
       </w:r>
     </w:p>
     <w:p>
@@ -552,7 +561,16 @@
           <w:sz w:val="24"/>
           <w:szCs w:val="24"/>
         </w:rPr>
-        <w:t>Once complete, the console pauses to allow inspection of the output. If no errors occurred, press any key to close the console. If an error occurred, then copy and paste console output to a logfile.</w:t>
+        <w:lastRenderedPageBreak/>
+        <w:t xml:space="preserve">A completion message appears at the end of a run. The console pauses to allow inspection of the output. If no errors occurred </w:t>
+      </w:r>
+      <w:r>
+        <w:rPr>
+          <w:rFonts w:ascii="Arial" w:hAnsi="Arial" w:cs="Arial"/>
+          <w:sz w:val="24"/>
+          <w:szCs w:val="24"/>
+        </w:rPr>
+        <w:t>(signified by an error statement on the console) then the User has the option to either enter another User input file to run, or type “exit” to close the console. There is no limit to the number of times new input files may be processed before exiting the console. Each run is processed in its own results directory with its own logfile.</w:t>
       </w:r>
     </w:p>
     <w:p>
@@ -574,41 +592,31 @@
           <w:sz w:val="24"/>
           <w:szCs w:val="24"/>
         </w:rPr>
-        <w:t xml:space="preserve">If successful, </w:t>
-      </w:r>
-      <w:r>
-        <w:rPr>
-          <w:rFonts w:ascii="Arial" w:hAnsi="Arial" w:cs="Arial"/>
-          <w:sz w:val="24"/>
-          <w:szCs w:val="24"/>
-        </w:rPr>
-        <w:t xml:space="preserve">a map is </w:t>
-      </w:r>
-      <w:proofErr w:type="gramStart"/>
-      <w:r>
-        <w:rPr>
-          <w:rFonts w:ascii="Arial" w:hAnsi="Arial" w:cs="Arial"/>
-          <w:sz w:val="24"/>
-          <w:szCs w:val="24"/>
-        </w:rPr>
-        <w:t>updated</w:t>
-      </w:r>
-      <w:proofErr w:type="gramEnd"/>
-      <w:r>
-        <w:rPr>
-          <w:rFonts w:ascii="Arial" w:hAnsi="Arial" w:cs="Arial"/>
-          <w:sz w:val="24"/>
-          <w:szCs w:val="24"/>
-        </w:rPr>
-        <w:t xml:space="preserve"> and </w:t>
-      </w:r>
-      <w:r>
-        <w:rPr>
-          <w:rFonts w:ascii="Arial" w:hAnsi="Arial" w:cs="Arial"/>
-          <w:sz w:val="24"/>
-          <w:szCs w:val="24"/>
-        </w:rPr>
-        <w:t>two output csv files are created</w:t>
+        <w:t>Each</w:t>
+      </w:r>
+      <w:r>
+        <w:rPr>
+          <w:rFonts w:ascii="Arial" w:hAnsi="Arial" w:cs="Arial"/>
+          <w:sz w:val="24"/>
+          <w:szCs w:val="24"/>
+        </w:rPr>
+        <w:t xml:space="preserve"> successful</w:t>
+      </w:r>
+      <w:r>
+        <w:rPr>
+          <w:rFonts w:ascii="Arial" w:hAnsi="Arial" w:cs="Arial"/>
+          <w:sz w:val="24"/>
+          <w:szCs w:val="24"/>
+        </w:rPr>
+        <w:t xml:space="preserve"> run generates</w:t>
+      </w:r>
+      <w:r>
+        <w:rPr>
+          <w:rFonts w:ascii="Arial" w:hAnsi="Arial" w:cs="Arial"/>
+          <w:sz w:val="24"/>
+          <w:szCs w:val="24"/>
+        </w:rPr>
+        <w:t xml:space="preserve"> a results directory containing</w:t>
       </w:r>
       <w:r>
         <w:rPr>
@@ -624,31 +632,97 @@
           <w:sz w:val="24"/>
           <w:szCs w:val="24"/>
         </w:rPr>
-        <w:t xml:space="preserve">in the top-level tool directory that </w:t>
-      </w:r>
-      <w:r>
-        <w:rPr>
-          <w:rFonts w:ascii="Arial" w:hAnsi="Arial" w:cs="Arial"/>
-          <w:sz w:val="24"/>
-          <w:szCs w:val="24"/>
-        </w:rPr>
-        <w:t>summariz</w:t>
-      </w:r>
-      <w:r>
-        <w:rPr>
-          <w:rFonts w:ascii="Arial" w:hAnsi="Arial" w:cs="Arial"/>
-          <w:sz w:val="24"/>
-          <w:szCs w:val="24"/>
-        </w:rPr>
-        <w:t>e</w:t>
-      </w:r>
-      <w:r>
-        <w:rPr>
-          <w:rFonts w:ascii="Arial" w:hAnsi="Arial" w:cs="Arial"/>
-          <w:sz w:val="24"/>
-          <w:szCs w:val="24"/>
-        </w:rPr>
-        <w:t xml:space="preserve"> the results</w:t>
+        <w:t>a</w:t>
+      </w:r>
+      <w:r>
+        <w:rPr>
+          <w:rFonts w:ascii="Arial" w:hAnsi="Arial" w:cs="Arial"/>
+          <w:sz w:val="24"/>
+          <w:szCs w:val="24"/>
+        </w:rPr>
+        <w:t>n</w:t>
+      </w:r>
+      <w:r>
+        <w:rPr>
+          <w:rFonts w:ascii="Arial" w:hAnsi="Arial" w:cs="Arial"/>
+          <w:sz w:val="24"/>
+          <w:szCs w:val="24"/>
+        </w:rPr>
+        <w:t xml:space="preserve"> </w:t>
+      </w:r>
+      <w:proofErr w:type="spellStart"/>
+      <w:r>
+        <w:rPr>
+          <w:rFonts w:ascii="Arial" w:hAnsi="Arial" w:cs="Arial"/>
+          <w:sz w:val="24"/>
+          <w:szCs w:val="24"/>
+        </w:rPr>
+        <w:t>m</w:t>
+      </w:r>
+      <w:r>
+        <w:rPr>
+          <w:rFonts w:ascii="Arial" w:hAnsi="Arial" w:cs="Arial"/>
+          <w:sz w:val="24"/>
+          <w:szCs w:val="24"/>
+        </w:rPr>
+        <w:t>xd</w:t>
+      </w:r>
+      <w:proofErr w:type="spellEnd"/>
+      <w:r>
+        <w:rPr>
+          <w:rFonts w:ascii="Arial" w:hAnsi="Arial" w:cs="Arial"/>
+          <w:sz w:val="24"/>
+          <w:szCs w:val="24"/>
+        </w:rPr>
+        <w:t xml:space="preserve"> map</w:t>
+      </w:r>
+      <w:r>
+        <w:rPr>
+          <w:rFonts w:ascii="Arial" w:hAnsi="Arial" w:cs="Arial"/>
+          <w:sz w:val="24"/>
+          <w:szCs w:val="24"/>
+        </w:rPr>
+        <w:t xml:space="preserve"> </w:t>
+      </w:r>
+      <w:r>
+        <w:rPr>
+          <w:rFonts w:ascii="Arial" w:hAnsi="Arial" w:cs="Arial"/>
+          <w:sz w:val="24"/>
+          <w:szCs w:val="24"/>
+        </w:rPr>
+        <w:t>of the change in head water levels</w:t>
+      </w:r>
+      <w:r>
+        <w:rPr>
+          <w:rFonts w:ascii="Arial" w:hAnsi="Arial" w:cs="Arial"/>
+          <w:sz w:val="24"/>
+          <w:szCs w:val="24"/>
+        </w:rPr>
+        <w:t>,</w:t>
+      </w:r>
+      <w:r>
+        <w:rPr>
+          <w:rFonts w:ascii="Arial" w:hAnsi="Arial" w:cs="Arial"/>
+          <w:sz w:val="24"/>
+          <w:szCs w:val="24"/>
+        </w:rPr>
+        <w:t xml:space="preserve"> </w:t>
+      </w:r>
+      <w:r>
+        <w:rPr>
+          <w:rFonts w:ascii="Arial" w:hAnsi="Arial" w:cs="Arial"/>
+          <w:sz w:val="24"/>
+          <w:szCs w:val="24"/>
+        </w:rPr>
+        <w:t>two output csv files</w:t>
+      </w:r>
+      <w:r>
+        <w:rPr>
+          <w:rFonts w:ascii="Arial" w:hAnsi="Arial" w:cs="Arial"/>
+          <w:sz w:val="24"/>
+          <w:szCs w:val="24"/>
+        </w:rPr>
+        <w:t>, and the logfile</w:t>
       </w:r>
       <w:r>
         <w:rPr>
@@ -841,7 +915,6 @@
           <w:sz w:val="24"/>
           <w:szCs w:val="24"/>
         </w:rPr>
-        <w:lastRenderedPageBreak/>
         <w:t>NOTE:</w:t>
       </w:r>
       <w:r>
@@ -1353,6 +1426,7 @@
           <w:rFonts w:ascii="Arial" w:hAnsi="Arial" w:cs="Arial"/>
           <w:sz w:val="24"/>
           <w:szCs w:val="24"/>
+          <w:highlight w:val="yellow"/>
         </w:rPr>
         <w:t>Download and unzip the tool in a new directory</w:t>
       </w:r>
@@ -1361,6 +1435,7 @@
           <w:rFonts w:ascii="Arial" w:hAnsi="Arial" w:cs="Arial"/>
           <w:sz w:val="24"/>
           <w:szCs w:val="24"/>
+          <w:highlight w:val="yellow"/>
         </w:rPr>
         <w:t xml:space="preserve"> on the local machine’s har</w:t>
       </w:r>
@@ -1369,6 +1444,7 @@
           <w:rFonts w:ascii="Arial" w:hAnsi="Arial" w:cs="Arial"/>
           <w:sz w:val="24"/>
           <w:szCs w:val="24"/>
+          <w:highlight w:val="yellow"/>
         </w:rPr>
         <w:t xml:space="preserve">d </w:t>
       </w:r>
@@ -1377,6 +1453,7 @@
           <w:rFonts w:ascii="Arial" w:hAnsi="Arial" w:cs="Arial"/>
           <w:sz w:val="24"/>
           <w:szCs w:val="24"/>
+          <w:highlight w:val="yellow"/>
         </w:rPr>
         <w:t>drive</w:t>
       </w:r>
@@ -1471,6 +1548,7 @@
           <w:rFonts w:ascii="Arial" w:hAnsi="Arial" w:cs="Arial"/>
           <w:sz w:val="24"/>
           <w:szCs w:val="24"/>
+          <w:highlight w:val="yellow"/>
         </w:rPr>
         <w:t xml:space="preserve">Check that the </w:t>
       </w:r>
@@ -1479,6 +1557,7 @@
           <w:rFonts w:ascii="Arial" w:hAnsi="Arial" w:cs="Arial"/>
           <w:sz w:val="24"/>
           <w:szCs w:val="24"/>
+          <w:highlight w:val="yellow"/>
         </w:rPr>
         <w:t xml:space="preserve">top-level tool directory </w:t>
       </w:r>
@@ -1487,6 +1566,7 @@
           <w:rFonts w:ascii="Arial" w:hAnsi="Arial" w:cs="Arial"/>
           <w:sz w:val="24"/>
           <w:szCs w:val="24"/>
+          <w:highlight w:val="yellow"/>
         </w:rPr>
         <w:t>includes</w:t>
       </w:r>
@@ -1645,6 +1725,7 @@
           <w:sz w:val="24"/>
           <w:szCs w:val="24"/>
         </w:rPr>
+        <w:lastRenderedPageBreak/>
         <w:t>misc</w:t>
       </w:r>
       <w:proofErr w:type="spellEnd"/>
@@ -1976,8 +2057,17 @@
           <w:rFonts w:ascii="Arial" w:hAnsi="Arial" w:cs="Arial"/>
           <w:sz w:val="24"/>
           <w:szCs w:val="24"/>
-        </w:rPr>
-        <w:t>Next, check that an appropriate version of Python is available to use:</w:t>
+          <w:highlight w:val="cyan"/>
+        </w:rPr>
+        <w:t>Next, check that an appropriate version of Python is available to use</w:t>
+      </w:r>
+      <w:r>
+        <w:rPr>
+          <w:rFonts w:ascii="Arial" w:hAnsi="Arial" w:cs="Arial"/>
+          <w:sz w:val="24"/>
+          <w:szCs w:val="24"/>
+        </w:rPr>
+        <w:t>:</w:t>
       </w:r>
     </w:p>
     <w:p>
@@ -2125,16 +2215,7 @@
           <w:sz w:val="24"/>
           <w:szCs w:val="24"/>
         </w:rPr>
-        <w:t xml:space="preserve"> use by the </w:t>
-      </w:r>
-      <w:r>
-        <w:rPr>
-          <w:rFonts w:ascii="Arial" w:hAnsi="Arial" w:cs="Arial"/>
-          <w:sz w:val="24"/>
-          <w:szCs w:val="24"/>
-        </w:rPr>
-        <w:lastRenderedPageBreak/>
-        <w:t xml:space="preserve">simulation tool. </w:t>
+        <w:t xml:space="preserve"> use by the simulation tool. </w:t>
       </w:r>
       <w:r>
         <w:rPr>
@@ -2344,23 +2425,7 @@
           <w:sz w:val="24"/>
           <w:szCs w:val="24"/>
         </w:rPr>
-        <w:t xml:space="preserve"> – If the User needs or desires to see the Python PATH that was detected and stored in </w:t>
-      </w:r>
-      <w:r>
-        <w:rPr>
-          <w:rFonts w:ascii="Arial" w:hAnsi="Arial" w:cs="Arial"/>
-          <w:sz w:val="24"/>
-          <w:szCs w:val="24"/>
-        </w:rPr>
-        <w:t>“PY_PATH_autogen.txt”</w:t>
-      </w:r>
-      <w:r>
-        <w:rPr>
-          <w:rFonts w:ascii="Arial" w:hAnsi="Arial" w:cs="Arial"/>
-          <w:sz w:val="24"/>
-          <w:szCs w:val="24"/>
-        </w:rPr>
-        <w:t xml:space="preserve">, then the User may either open and view the file, or double click on </w:t>
+        <w:t xml:space="preserve"> – If the User needs or desires to see the Python PATH that was detected and stored in “PY_PATH_autogen.txt”, then the User may either open and view the file, or double click on </w:t>
       </w:r>
       <w:r>
         <w:rPr>
@@ -2392,7 +2457,17 @@
           <w:sz w:val="24"/>
           <w:szCs w:val="24"/>
         </w:rPr>
-        <w:t xml:space="preserve">”. This batch script will pop-up a Command Prompt console and display the </w:t>
+        <w:t>”. This batch script will pop-up a Command Prompt co</w:t>
+      </w:r>
+      <w:bookmarkStart w:id="0" w:name="_GoBack"/>
+      <w:bookmarkEnd w:id="0"/>
+      <w:r>
+        <w:rPr>
+          <w:rFonts w:ascii="Arial" w:hAnsi="Arial" w:cs="Arial"/>
+          <w:sz w:val="24"/>
+          <w:szCs w:val="24"/>
+        </w:rPr>
+        <w:t xml:space="preserve">nsole and display the </w:t>
       </w:r>
       <w:r>
         <w:rPr>
@@ -2445,6 +2520,7 @@
           <w:rFonts w:ascii="Arial" w:hAnsi="Arial" w:cs="Arial"/>
           <w:sz w:val="24"/>
           <w:szCs w:val="24"/>
+          <w:highlight w:val="cyan"/>
         </w:rPr>
         <w:t xml:space="preserve">If </w:t>
       </w:r>
@@ -2453,6 +2529,7 @@
           <w:rFonts w:ascii="Arial" w:hAnsi="Arial" w:cs="Arial"/>
           <w:sz w:val="24"/>
           <w:szCs w:val="24"/>
+          <w:highlight w:val="cyan"/>
         </w:rPr>
         <w:t>all</w:t>
       </w:r>
@@ -2461,6 +2538,7 @@
           <w:rFonts w:ascii="Arial" w:hAnsi="Arial" w:cs="Arial"/>
           <w:sz w:val="24"/>
           <w:szCs w:val="24"/>
+          <w:highlight w:val="cyan"/>
         </w:rPr>
         <w:t xml:space="preserve"> items are present</w:t>
       </w:r>
@@ -2469,6 +2547,7 @@
           <w:rFonts w:ascii="Arial" w:hAnsi="Arial" w:cs="Arial"/>
           <w:sz w:val="24"/>
           <w:szCs w:val="24"/>
+          <w:highlight w:val="cyan"/>
         </w:rPr>
         <w:t>, and Python was found</w:t>
       </w:r>
@@ -2477,6 +2556,7 @@
           <w:rFonts w:ascii="Arial" w:hAnsi="Arial" w:cs="Arial"/>
           <w:sz w:val="24"/>
           <w:szCs w:val="24"/>
+          <w:highlight w:val="cyan"/>
         </w:rPr>
         <w:t>, the tool is ready to use</w:t>
       </w:r>
@@ -2485,12 +2565,37 @@
           <w:rFonts w:ascii="Arial" w:hAnsi="Arial" w:cs="Arial"/>
           <w:sz w:val="24"/>
           <w:szCs w:val="24"/>
+          <w:highlight w:val="cyan"/>
         </w:rPr>
         <w:t>!</w:t>
       </w:r>
     </w:p>
     <w:p>
       <w:pPr>
+        <w:pStyle w:val="ListParagraph"/>
+        <w:numPr>
+          <w:ilvl w:val="0"/>
+          <w:numId w:val="7"/>
+        </w:numPr>
+        <w:rPr>
+          <w:rFonts w:ascii="Arial" w:hAnsi="Arial" w:cs="Arial"/>
+          <w:sz w:val="24"/>
+          <w:szCs w:val="24"/>
+          <w:highlight w:val="cyan"/>
+        </w:rPr>
+      </w:pPr>
+      <w:r>
+        <w:rPr>
+          <w:rFonts w:ascii="Arial" w:hAnsi="Arial" w:cs="Arial"/>
+          <w:sz w:val="24"/>
+          <w:szCs w:val="24"/>
+          <w:highlight w:val="cyan"/>
+        </w:rPr>
+        <w:t>* The initialize script</w:t>
+      </w:r>
+    </w:p>
+    <w:p>
+      <w:pPr>
         <w:rPr>
           <w:rFonts w:ascii="Arial" w:hAnsi="Arial" w:cs="Arial"/>
           <w:sz w:val="24"/>
@@ -2531,6 +2636,79 @@
     </w:p>
     <w:p>
       <w:pPr>
+        <w:pStyle w:val="ListParagraph"/>
+        <w:numPr>
+          <w:ilvl w:val="0"/>
+          <w:numId w:val="9"/>
+        </w:numPr>
+        <w:rPr>
+          <w:rFonts w:ascii="Arial" w:hAnsi="Arial" w:cs="Arial"/>
+          <w:sz w:val="24"/>
+          <w:szCs w:val="24"/>
+          <w:highlight w:val="yellow"/>
+        </w:rPr>
+      </w:pPr>
+      <w:r>
+        <w:rPr>
+          <w:rFonts w:ascii="Arial" w:hAnsi="Arial" w:cs="Arial"/>
+          <w:sz w:val="24"/>
+          <w:szCs w:val="24"/>
+          <w:highlight w:val="yellow"/>
+        </w:rPr>
+        <w:t xml:space="preserve">Results </w:t>
+      </w:r>
+      <w:proofErr w:type="spellStart"/>
+      <w:r>
+        <w:rPr>
+          <w:rFonts w:ascii="Arial" w:hAnsi="Arial" w:cs="Arial"/>
+          <w:sz w:val="24"/>
+          <w:szCs w:val="24"/>
+          <w:highlight w:val="yellow"/>
+        </w:rPr>
+        <w:t>dir</w:t>
+      </w:r>
+      <w:proofErr w:type="spellEnd"/>
+      <w:r>
+        <w:rPr>
+          <w:rFonts w:ascii="Arial" w:hAnsi="Arial" w:cs="Arial"/>
+          <w:sz w:val="24"/>
+          <w:szCs w:val="24"/>
+          <w:highlight w:val="yellow"/>
+        </w:rPr>
+        <w:t xml:space="preserve"> name and the log file get the same name as input file</w:t>
+      </w:r>
+      <w:r>
+        <w:rPr>
+          <w:rFonts w:ascii="Arial" w:hAnsi="Arial" w:cs="Arial"/>
+          <w:sz w:val="24"/>
+          <w:szCs w:val="24"/>
+          <w:highlight w:val="yellow"/>
+        </w:rPr>
+        <w:t xml:space="preserve">, also the </w:t>
+      </w:r>
+      <w:proofErr w:type="spellStart"/>
+      <w:r>
+        <w:rPr>
+          <w:rFonts w:ascii="Arial" w:hAnsi="Arial" w:cs="Arial"/>
+          <w:sz w:val="24"/>
+          <w:szCs w:val="24"/>
+          <w:highlight w:val="yellow"/>
+        </w:rPr>
+        <w:t>user_input_files</w:t>
+      </w:r>
+      <w:proofErr w:type="spellEnd"/>
+      <w:r>
+        <w:rPr>
+          <w:rFonts w:ascii="Arial" w:hAnsi="Arial" w:cs="Arial"/>
+          <w:sz w:val="24"/>
+          <w:szCs w:val="24"/>
+          <w:highlight w:val="yellow"/>
+        </w:rPr>
+        <w:t xml:space="preserve"> directory is new</w:t>
+      </w:r>
+    </w:p>
+    <w:p>
+      <w:pPr>
         <w:rPr>
           <w:rFonts w:ascii="Arial" w:hAnsi="Arial" w:cs="Arial"/>
           <w:sz w:val="24"/>
@@ -2719,7 +2897,16 @@
           <w:sz w:val="24"/>
           <w:szCs w:val="24"/>
         </w:rPr>
-        <w:t xml:space="preserve"> A descriptive filename of the permit simulation is recommended.</w:t>
+        <w:t xml:space="preserve"> A descriptive </w:t>
+      </w:r>
+      <w:r>
+        <w:rPr>
+          <w:rFonts w:ascii="Arial" w:hAnsi="Arial" w:cs="Arial"/>
+          <w:sz w:val="24"/>
+          <w:szCs w:val="24"/>
+        </w:rPr>
+        <w:lastRenderedPageBreak/>
+        <w:t>filename of the permit simulation is recommended.</w:t>
       </w:r>
       <w:r>
         <w:rPr>
@@ -3143,7 +3330,6 @@
           <w:sz w:val="24"/>
           <w:szCs w:val="24"/>
         </w:rPr>
-        <w:lastRenderedPageBreak/>
         <w:t xml:space="preserve">Col A – </w:t>
       </w:r>
       <w:proofErr w:type="spellStart"/>
@@ -3687,29 +3873,17 @@
         <w:keepNext/>
       </w:pPr>
       <w:r>
+        <w:lastRenderedPageBreak/>
         <w:t xml:space="preserve">Table </w:t>
       </w:r>
-      <w:r>
-        <w:fldChar w:fldCharType="begin"/>
-      </w:r>
-      <w:r>
-        <w:instrText xml:space="preserve"> SEQ Table \* ARABIC </w:instrText>
-      </w:r>
-      <w:r>
-        <w:fldChar w:fldCharType="separate"/>
-      </w:r>
-      <w:r>
-        <w:rPr>
-          <w:noProof/>
-        </w:rPr>
-        <w:t>1</w:t>
-      </w:r>
-      <w:r>
-        <w:rPr>
-          <w:noProof/>
-        </w:rPr>
-        <w:fldChar w:fldCharType="end"/>
-      </w:r>
+      <w:fldSimple w:instr=" SEQ Table \* ARABIC ">
+        <w:r>
+          <w:rPr>
+            <w:noProof/>
+          </w:rPr>
+          <w:t>1</w:t>
+        </w:r>
+      </w:fldSimple>
       <w:r>
         <w:t xml:space="preserve"> User input file example. File should be created in MS Excel, or equivalent, and be saved as a .csv file.</w:t>
       </w:r>
@@ -4656,7 +4830,23 @@
           <w:sz w:val="24"/>
           <w:szCs w:val="24"/>
         </w:rPr>
-        <w:t>sim_cup_current.bat</w:t>
+        <w:t>sim_cup_</w:t>
+      </w:r>
+      <w:r>
+        <w:rPr>
+          <w:rFonts w:ascii="Arial" w:hAnsi="Arial" w:cs="Arial"/>
+          <w:sz w:val="24"/>
+          <w:szCs w:val="24"/>
+        </w:rPr>
+        <w:t>initiate</w:t>
+      </w:r>
+      <w:r>
+        <w:rPr>
+          <w:rFonts w:ascii="Arial" w:hAnsi="Arial" w:cs="Arial"/>
+          <w:sz w:val="24"/>
+          <w:szCs w:val="24"/>
+        </w:rPr>
+        <w:t>.bat</w:t>
       </w:r>
       <w:r>
         <w:rPr>
@@ -4691,7 +4881,6 @@
           <w:sz w:val="24"/>
           <w:szCs w:val="24"/>
         </w:rPr>
-        <w:lastRenderedPageBreak/>
         <w:drawing>
           <wp:inline distT="0" distB="0" distL="0" distR="0" wp14:anchorId="0421B15D" wp14:editId="1B9DE240">
             <wp:extent cx="5943600" cy="3138754"/>
@@ -4705,145 +4894,6 @@
                 <pic:pic xmlns:pic="http://schemas.openxmlformats.org/drawingml/2006/picture">
                   <pic:nvPicPr>
                     <pic:cNvPr id="2" name="console_image1.png"/>
-                    <pic:cNvPicPr/>
-                  </pic:nvPicPr>
-                  <pic:blipFill>
-                    <a:blip r:embed="rId9">
-                      <a:extLst>
-                        <a:ext uri="{28A0092B-C50C-407E-A947-70E740481C1C}">
-                          <a14:useLocalDpi xmlns:a14="http://schemas.microsoft.com/office/drawing/2010/main" val="0"/>
-                        </a:ext>
-                      </a:extLst>
-                    </a:blip>
-                    <a:stretch>
-                      <a:fillRect/>
-                    </a:stretch>
-                  </pic:blipFill>
-                  <pic:spPr>
-                    <a:xfrm>
-                      <a:off x="0" y="0"/>
-                      <a:ext cx="5943600" cy="3138754"/>
-                    </a:xfrm>
-                    <a:prstGeom prst="rect">
-                      <a:avLst/>
-                    </a:prstGeom>
-                  </pic:spPr>
-                </pic:pic>
-              </a:graphicData>
-            </a:graphic>
-          </wp:inline>
-        </w:drawing>
-      </w:r>
-    </w:p>
-    <w:p>
-      <w:pPr>
-        <w:pStyle w:val="ListParagraph"/>
-        <w:numPr>
-          <w:ilvl w:val="0"/>
-          <w:numId w:val="1"/>
-        </w:numPr>
-        <w:rPr>
-          <w:rFonts w:ascii="Arial" w:hAnsi="Arial" w:cs="Arial"/>
-          <w:sz w:val="24"/>
-          <w:szCs w:val="24"/>
-        </w:rPr>
-      </w:pPr>
-      <w:r>
-        <w:rPr>
-          <w:rFonts w:ascii="Arial" w:hAnsi="Arial" w:cs="Arial"/>
-          <w:sz w:val="24"/>
-          <w:szCs w:val="24"/>
-        </w:rPr>
-        <w:t xml:space="preserve">Follow </w:t>
-      </w:r>
-      <w:r>
-        <w:rPr>
-          <w:rFonts w:ascii="Arial" w:hAnsi="Arial" w:cs="Arial"/>
-          <w:sz w:val="24"/>
-          <w:szCs w:val="24"/>
-        </w:rPr>
-        <w:t xml:space="preserve">the </w:t>
-      </w:r>
-      <w:r>
-        <w:rPr>
-          <w:rFonts w:ascii="Arial" w:hAnsi="Arial" w:cs="Arial"/>
-          <w:sz w:val="24"/>
-          <w:szCs w:val="24"/>
-        </w:rPr>
-        <w:t>prompts</w:t>
-      </w:r>
-      <w:r>
-        <w:rPr>
-          <w:rFonts w:ascii="Arial" w:hAnsi="Arial" w:cs="Arial"/>
-          <w:sz w:val="24"/>
-          <w:szCs w:val="24"/>
-        </w:rPr>
-        <w:t xml:space="preserve"> to input both the User input csv filename, as well as the map projection that corresponds to what was used in GIS to obtain the </w:t>
-      </w:r>
-      <w:proofErr w:type="gramStart"/>
-      <w:r>
-        <w:rPr>
-          <w:rFonts w:ascii="Arial" w:hAnsi="Arial" w:cs="Arial"/>
-          <w:sz w:val="24"/>
-          <w:szCs w:val="24"/>
-        </w:rPr>
-        <w:t>X,Y</w:t>
-      </w:r>
-      <w:proofErr w:type="gramEnd"/>
-      <w:r>
-        <w:rPr>
-          <w:rFonts w:ascii="Arial" w:hAnsi="Arial" w:cs="Arial"/>
-          <w:sz w:val="24"/>
-          <w:szCs w:val="24"/>
-        </w:rPr>
-        <w:t xml:space="preserve"> coordinates of each well.</w:t>
-      </w:r>
-      <w:r>
-        <w:rPr>
-          <w:rFonts w:ascii="Arial" w:hAnsi="Arial" w:cs="Arial"/>
-          <w:sz w:val="24"/>
-          <w:szCs w:val="24"/>
-        </w:rPr>
-        <w:t xml:space="preserve"> </w:t>
-      </w:r>
-      <w:r>
-        <w:rPr>
-          <w:rFonts w:ascii="Arial" w:hAnsi="Arial" w:cs="Arial"/>
-          <w:sz w:val="24"/>
-          <w:szCs w:val="24"/>
-        </w:rPr>
-        <w:t>Push Enter after each prompted input.</w:t>
-      </w:r>
-    </w:p>
-    <w:p>
-      <w:pPr>
-        <w:pStyle w:val="ListParagraph"/>
-        <w:rPr>
-          <w:rFonts w:ascii="Arial" w:hAnsi="Arial" w:cs="Arial"/>
-          <w:sz w:val="24"/>
-          <w:szCs w:val="24"/>
-        </w:rPr>
-      </w:pPr>
-      <w:r>
-        <w:rPr>
-          <w:rFonts w:ascii="Arial" w:hAnsi="Arial" w:cs="Arial"/>
-          <w:noProof/>
-          <w:sz w:val="24"/>
-          <w:szCs w:val="24"/>
-        </w:rPr>
-        <w:drawing>
-          <wp:inline distT="0" distB="0" distL="0" distR="0" wp14:anchorId="12FD8433" wp14:editId="22C54EED">
-            <wp:extent cx="5943600" cy="3138754"/>
-            <wp:effectExtent l="0" t="0" r="0" b="5080"/>
-            <wp:docPr id="3" name="Picture 3"/>
-            <wp:cNvGraphicFramePr>
-              <a:graphicFrameLocks xmlns:a="http://schemas.openxmlformats.org/drawingml/2006/main" noChangeAspect="1"/>
-            </wp:cNvGraphicFramePr>
-            <a:graphic xmlns:a="http://schemas.openxmlformats.org/drawingml/2006/main">
-              <a:graphicData uri="http://schemas.openxmlformats.org/drawingml/2006/picture">
-                <pic:pic xmlns:pic="http://schemas.openxmlformats.org/drawingml/2006/picture">
-                  <pic:nvPicPr>
-                    <pic:cNvPr id="3" name="console_image2.png"/>
                     <pic:cNvPicPr/>
                   </pic:nvPicPr>
                   <pic:blipFill>
@@ -4877,6 +4927,103 @@
     <w:p>
       <w:pPr>
         <w:pStyle w:val="ListParagraph"/>
+        <w:numPr>
+          <w:ilvl w:val="0"/>
+          <w:numId w:val="1"/>
+        </w:numPr>
+        <w:rPr>
+          <w:rFonts w:ascii="Arial" w:hAnsi="Arial" w:cs="Arial"/>
+          <w:sz w:val="24"/>
+          <w:szCs w:val="24"/>
+        </w:rPr>
+      </w:pPr>
+      <w:r>
+        <w:rPr>
+          <w:rFonts w:ascii="Arial" w:hAnsi="Arial" w:cs="Arial"/>
+          <w:sz w:val="24"/>
+          <w:szCs w:val="24"/>
+        </w:rPr>
+        <w:t xml:space="preserve">Follow </w:t>
+      </w:r>
+      <w:r>
+        <w:rPr>
+          <w:rFonts w:ascii="Arial" w:hAnsi="Arial" w:cs="Arial"/>
+          <w:sz w:val="24"/>
+          <w:szCs w:val="24"/>
+        </w:rPr>
+        <w:t xml:space="preserve">the </w:t>
+      </w:r>
+      <w:r>
+        <w:rPr>
+          <w:rFonts w:ascii="Arial" w:hAnsi="Arial" w:cs="Arial"/>
+          <w:sz w:val="24"/>
+          <w:szCs w:val="24"/>
+        </w:rPr>
+        <w:t>prompts</w:t>
+      </w:r>
+      <w:r>
+        <w:rPr>
+          <w:rFonts w:ascii="Arial" w:hAnsi="Arial" w:cs="Arial"/>
+          <w:sz w:val="24"/>
+          <w:szCs w:val="24"/>
+        </w:rPr>
+        <w:t xml:space="preserve"> to input both the User input csv filename, as well as the map projection that corresponds to what was used in GIS to obtain the </w:t>
+      </w:r>
+      <w:proofErr w:type="gramStart"/>
+      <w:r>
+        <w:rPr>
+          <w:rFonts w:ascii="Arial" w:hAnsi="Arial" w:cs="Arial"/>
+          <w:sz w:val="24"/>
+          <w:szCs w:val="24"/>
+        </w:rPr>
+        <w:t>X,Y</w:t>
+      </w:r>
+      <w:proofErr w:type="gramEnd"/>
+      <w:r>
+        <w:rPr>
+          <w:rFonts w:ascii="Arial" w:hAnsi="Arial" w:cs="Arial"/>
+          <w:sz w:val="24"/>
+          <w:szCs w:val="24"/>
+        </w:rPr>
+        <w:t xml:space="preserve"> coordinates of each well.</w:t>
+      </w:r>
+      <w:r>
+        <w:rPr>
+          <w:rFonts w:ascii="Arial" w:hAnsi="Arial" w:cs="Arial"/>
+          <w:sz w:val="24"/>
+          <w:szCs w:val="24"/>
+        </w:rPr>
+        <w:t xml:space="preserve"> </w:t>
+      </w:r>
+      <w:r>
+        <w:rPr>
+          <w:rFonts w:ascii="Arial" w:hAnsi="Arial" w:cs="Arial"/>
+          <w:sz w:val="24"/>
+          <w:szCs w:val="24"/>
+        </w:rPr>
+        <w:t>Push Enter after each prompted input.</w:t>
+      </w:r>
+      <w:r>
+        <w:rPr>
+          <w:rFonts w:ascii="Arial" w:hAnsi="Arial" w:cs="Arial"/>
+          <w:sz w:val="24"/>
+          <w:szCs w:val="24"/>
+        </w:rPr>
+        <w:t xml:space="preserve"> </w:t>
+      </w:r>
+      <w:r>
+        <w:rPr>
+          <w:rFonts w:ascii="Arial" w:hAnsi="Arial" w:cs="Arial"/>
+          <w:sz w:val="24"/>
+          <w:szCs w:val="24"/>
+          <w:highlight w:val="yellow"/>
+        </w:rPr>
+        <w:t>*update screenshot with 3 questions</w:t>
+      </w:r>
+    </w:p>
+    <w:p>
+      <w:pPr>
+        <w:pStyle w:val="ListParagraph"/>
         <w:rPr>
           <w:rFonts w:ascii="Arial" w:hAnsi="Arial" w:cs="Arial"/>
           <w:sz w:val="24"/>
@@ -4891,6 +5038,65 @@
           <w:szCs w:val="24"/>
         </w:rPr>
         <w:lastRenderedPageBreak/>
+        <w:drawing>
+          <wp:inline distT="0" distB="0" distL="0" distR="0" wp14:anchorId="12FD8433" wp14:editId="22C54EED">
+            <wp:extent cx="5943600" cy="3138754"/>
+            <wp:effectExtent l="0" t="0" r="0" b="5080"/>
+            <wp:docPr id="3" name="Picture 3"/>
+            <wp:cNvGraphicFramePr>
+              <a:graphicFrameLocks xmlns:a="http://schemas.openxmlformats.org/drawingml/2006/main" noChangeAspect="1"/>
+            </wp:cNvGraphicFramePr>
+            <a:graphic xmlns:a="http://schemas.openxmlformats.org/drawingml/2006/main">
+              <a:graphicData uri="http://schemas.openxmlformats.org/drawingml/2006/picture">
+                <pic:pic xmlns:pic="http://schemas.openxmlformats.org/drawingml/2006/picture">
+                  <pic:nvPicPr>
+                    <pic:cNvPr id="3" name="console_image2.png"/>
+                    <pic:cNvPicPr/>
+                  </pic:nvPicPr>
+                  <pic:blipFill>
+                    <a:blip r:embed="rId11">
+                      <a:extLst>
+                        <a:ext uri="{28A0092B-C50C-407E-A947-70E740481C1C}">
+                          <a14:useLocalDpi xmlns:a14="http://schemas.microsoft.com/office/drawing/2010/main" val="0"/>
+                        </a:ext>
+                      </a:extLst>
+                    </a:blip>
+                    <a:stretch>
+                      <a:fillRect/>
+                    </a:stretch>
+                  </pic:blipFill>
+                  <pic:spPr>
+                    <a:xfrm>
+                      <a:off x="0" y="0"/>
+                      <a:ext cx="5943600" cy="3138754"/>
+                    </a:xfrm>
+                    <a:prstGeom prst="rect">
+                      <a:avLst/>
+                    </a:prstGeom>
+                  </pic:spPr>
+                </pic:pic>
+              </a:graphicData>
+            </a:graphic>
+          </wp:inline>
+        </w:drawing>
+      </w:r>
+    </w:p>
+    <w:p>
+      <w:pPr>
+        <w:pStyle w:val="ListParagraph"/>
+        <w:rPr>
+          <w:rFonts w:ascii="Arial" w:hAnsi="Arial" w:cs="Arial"/>
+          <w:sz w:val="24"/>
+          <w:szCs w:val="24"/>
+        </w:rPr>
+      </w:pPr>
+      <w:r>
+        <w:rPr>
+          <w:rFonts w:ascii="Arial" w:hAnsi="Arial" w:cs="Arial"/>
+          <w:noProof/>
+          <w:sz w:val="24"/>
+          <w:szCs w:val="24"/>
+        </w:rPr>
         <w:drawing>
           <wp:inline distT="0" distB="0" distL="0" distR="0" wp14:anchorId="0671AEFF" wp14:editId="52531865">
             <wp:extent cx="5830501" cy="3096895"/>
@@ -4907,7 +5113,7 @@
                     <pic:cNvPicPr/>
                   </pic:nvPicPr>
                   <pic:blipFill>
-                    <a:blip r:embed="rId11">
+                    <a:blip r:embed="rId12">
                       <a:extLst>
                         <a:ext uri="{28A0092B-C50C-407E-A947-70E740481C1C}">
                           <a14:useLocalDpi xmlns:a14="http://schemas.microsoft.com/office/drawing/2010/main" val="0"/>
@@ -5027,6 +5233,23 @@
         </w:rPr>
         <w:t xml:space="preserve"> The output files will be prepended with the User input filename.</w:t>
       </w:r>
+      <w:r>
+        <w:rPr>
+          <w:rFonts w:ascii="Arial" w:hAnsi="Arial" w:cs="Arial"/>
+          <w:sz w:val="24"/>
+          <w:szCs w:val="24"/>
+        </w:rPr>
+        <w:t xml:space="preserve"> </w:t>
+      </w:r>
+      <w:r>
+        <w:rPr>
+          <w:rFonts w:ascii="Arial" w:hAnsi="Arial" w:cs="Arial"/>
+          <w:sz w:val="24"/>
+          <w:szCs w:val="24"/>
+          <w:highlight w:val="yellow"/>
+        </w:rPr>
+        <w:t>*update screenshot with option for next input file</w:t>
+      </w:r>
     </w:p>
     <w:p>
       <w:pPr>
@@ -5040,6 +5263,7 @@
           <w:sz w:val="24"/>
           <w:szCs w:val="24"/>
         </w:rPr>
+        <w:lastRenderedPageBreak/>
         <w:drawing>
           <wp:inline distT="0" distB="0" distL="0" distR="0" wp14:anchorId="58DBB787" wp14:editId="001C91E9">
             <wp:extent cx="5899204" cy="3115310"/>
@@ -5056,7 +5280,7 @@
                     <pic:cNvPicPr/>
                   </pic:nvPicPr>
                   <pic:blipFill>
-                    <a:blip r:embed="rId12">
+                    <a:blip r:embed="rId13">
                       <a:extLst>
                         <a:ext uri="{28A0092B-C50C-407E-A947-70E740481C1C}">
                           <a14:useLocalDpi xmlns:a14="http://schemas.microsoft.com/office/drawing/2010/main" val="0"/>
@@ -5117,9 +5341,9 @@
           <w:color w:val="4472C4" w:themeColor="accent1"/>
           <w:sz w:val="24"/>
           <w:szCs w:val="24"/>
+          <w:highlight w:val="yellow"/>
           <w:u w:val="single"/>
         </w:rPr>
-        <w:lastRenderedPageBreak/>
         <w:t xml:space="preserve">When </w:t>
       </w:r>
       <w:r>
@@ -5128,6 +5352,7 @@
           <w:color w:val="4472C4" w:themeColor="accent1"/>
           <w:sz w:val="24"/>
           <w:szCs w:val="24"/>
+          <w:highlight w:val="yellow"/>
           <w:u w:val="single"/>
         </w:rPr>
         <w:t xml:space="preserve">an </w:t>
@@ -5138,6 +5363,7 @@
           <w:color w:val="4472C4" w:themeColor="accent1"/>
           <w:sz w:val="24"/>
           <w:szCs w:val="24"/>
+          <w:highlight w:val="yellow"/>
           <w:u w:val="single"/>
         </w:rPr>
         <w:t>Error occurs, l</w:t>
@@ -5148,6 +5374,7 @@
           <w:color w:val="4472C4" w:themeColor="accent1"/>
           <w:sz w:val="24"/>
           <w:szCs w:val="24"/>
+          <w:highlight w:val="yellow"/>
           <w:u w:val="single"/>
         </w:rPr>
         <w:t xml:space="preserve">og the output from the </w:t>
@@ -5158,9 +5385,20 @@
           <w:color w:val="4472C4" w:themeColor="accent1"/>
           <w:sz w:val="24"/>
           <w:szCs w:val="24"/>
+          <w:highlight w:val="yellow"/>
           <w:u w:val="single"/>
         </w:rPr>
-        <w:t xml:space="preserve">Water-Use Simulation Permit Simulation </w:t>
+        <w:t>Water-Use Simulation Permit Simulation</w:t>
+      </w:r>
+      <w:r>
+        <w:rPr>
+          <w:rFonts w:ascii="Arial" w:hAnsi="Arial" w:cs="Arial"/>
+          <w:color w:val="4472C4" w:themeColor="accent1"/>
+          <w:sz w:val="24"/>
+          <w:szCs w:val="24"/>
+          <w:u w:val="single"/>
+        </w:rPr>
+        <w:t xml:space="preserve"> </w:t>
       </w:r>
     </w:p>
     <w:p>
@@ -5304,6 +5542,7 @@
           <w:sz w:val="24"/>
           <w:szCs w:val="24"/>
         </w:rPr>
+        <w:lastRenderedPageBreak/>
         <w:drawing>
           <wp:anchor distT="0" distB="0" distL="114300" distR="114300" simplePos="0" relativeHeight="251658240" behindDoc="0" locked="0" layoutInCell="1" allowOverlap="1" wp14:anchorId="63163F48" wp14:editId="67868A5E">
             <wp:simplePos x="0" y="0"/>
@@ -5328,7 +5567,7 @@
                     <pic:cNvPicPr/>
                   </pic:nvPicPr>
                   <pic:blipFill>
-                    <a:blip r:embed="rId13">
+                    <a:blip r:embed="rId14">
                       <a:extLst>
                         <a:ext uri="{28A0092B-C50C-407E-A947-70E740481C1C}">
                           <a14:useLocalDpi xmlns:a14="http://schemas.microsoft.com/office/drawing/2010/main" val="0"/>
@@ -5588,7 +5827,7 @@
       </w:r>
     </w:p>
     <w:sectPr>
-      <w:footerReference w:type="default" r:id="rId14"/>
+      <w:footerReference w:type="default" r:id="rId15"/>
       <w:pgSz w:w="12240" w:h="15840"/>
       <w:pgMar w:top="1440" w:right="1440" w:bottom="1440" w:left="1440" w:header="720" w:footer="720" w:gutter="0"/>
       <w:cols w:space="720"/>
@@ -5961,6 +6200,118 @@
     </w:lvl>
   </w:abstractNum>
   <w:abstractNum w:abstractNumId="2" w15:restartNumberingAfterBreak="0">
+    <w:nsid w:val="356C3DF0"/>
+    <w:multiLevelType w:val="hybridMultilevel"/>
+    <w:tmpl w:val="FBE8B2C4"/>
+    <w:lvl w:ilvl="0" w:tplc="EE2472BC">
+      <w:numFmt w:val="bullet"/>
+      <w:lvlText w:val=""/>
+      <w:lvlJc w:val="left"/>
+      <w:pPr>
+        <w:ind w:left="720" w:hanging="360"/>
+      </w:pPr>
+      <w:rPr>
+        <w:rFonts w:ascii="Symbol" w:eastAsiaTheme="minorHAnsi" w:hAnsi="Symbol" w:cs="Arial" w:hint="default"/>
+      </w:rPr>
+    </w:lvl>
+    <w:lvl w:ilvl="1" w:tplc="04090003" w:tentative="1">
+      <w:start w:val="1"/>
+      <w:numFmt w:val="bullet"/>
+      <w:lvlText w:val="o"/>
+      <w:lvlJc w:val="left"/>
+      <w:pPr>
+        <w:ind w:left="1440" w:hanging="360"/>
+      </w:pPr>
+      <w:rPr>
+        <w:rFonts w:ascii="Courier New" w:hAnsi="Courier New" w:cs="Courier New" w:hint="default"/>
+      </w:rPr>
+    </w:lvl>
+    <w:lvl w:ilvl="2" w:tplc="04090005" w:tentative="1">
+      <w:start w:val="1"/>
+      <w:numFmt w:val="bullet"/>
+      <w:lvlText w:val=""/>
+      <w:lvlJc w:val="left"/>
+      <w:pPr>
+        <w:ind w:left="2160" w:hanging="360"/>
+      </w:pPr>
+      <w:rPr>
+        <w:rFonts w:ascii="Wingdings" w:hAnsi="Wingdings" w:hint="default"/>
+      </w:rPr>
+    </w:lvl>
+    <w:lvl w:ilvl="3" w:tplc="04090001" w:tentative="1">
+      <w:start w:val="1"/>
+      <w:numFmt w:val="bullet"/>
+      <w:lvlText w:val=""/>
+      <w:lvlJc w:val="left"/>
+      <w:pPr>
+        <w:ind w:left="2880" w:hanging="360"/>
+      </w:pPr>
+      <w:rPr>
+        <w:rFonts w:ascii="Symbol" w:hAnsi="Symbol" w:hint="default"/>
+      </w:rPr>
+    </w:lvl>
+    <w:lvl w:ilvl="4" w:tplc="04090003" w:tentative="1">
+      <w:start w:val="1"/>
+      <w:numFmt w:val="bullet"/>
+      <w:lvlText w:val="o"/>
+      <w:lvlJc w:val="left"/>
+      <w:pPr>
+        <w:ind w:left="3600" w:hanging="360"/>
+      </w:pPr>
+      <w:rPr>
+        <w:rFonts w:ascii="Courier New" w:hAnsi="Courier New" w:cs="Courier New" w:hint="default"/>
+      </w:rPr>
+    </w:lvl>
+    <w:lvl w:ilvl="5" w:tplc="04090005" w:tentative="1">
+      <w:start w:val="1"/>
+      <w:numFmt w:val="bullet"/>
+      <w:lvlText w:val=""/>
+      <w:lvlJc w:val="left"/>
+      <w:pPr>
+        <w:ind w:left="4320" w:hanging="360"/>
+      </w:pPr>
+      <w:rPr>
+        <w:rFonts w:ascii="Wingdings" w:hAnsi="Wingdings" w:hint="default"/>
+      </w:rPr>
+    </w:lvl>
+    <w:lvl w:ilvl="6" w:tplc="04090001" w:tentative="1">
+      <w:start w:val="1"/>
+      <w:numFmt w:val="bullet"/>
+      <w:lvlText w:val=""/>
+      <w:lvlJc w:val="left"/>
+      <w:pPr>
+        <w:ind w:left="5040" w:hanging="360"/>
+      </w:pPr>
+      <w:rPr>
+        <w:rFonts w:ascii="Symbol" w:hAnsi="Symbol" w:hint="default"/>
+      </w:rPr>
+    </w:lvl>
+    <w:lvl w:ilvl="7" w:tplc="04090003" w:tentative="1">
+      <w:start w:val="1"/>
+      <w:numFmt w:val="bullet"/>
+      <w:lvlText w:val="o"/>
+      <w:lvlJc w:val="left"/>
+      <w:pPr>
+        <w:ind w:left="5760" w:hanging="360"/>
+      </w:pPr>
+      <w:rPr>
+        <w:rFonts w:ascii="Courier New" w:hAnsi="Courier New" w:cs="Courier New" w:hint="default"/>
+      </w:rPr>
+    </w:lvl>
+    <w:lvl w:ilvl="8" w:tplc="04090005" w:tentative="1">
+      <w:start w:val="1"/>
+      <w:numFmt w:val="bullet"/>
+      <w:lvlText w:val=""/>
+      <w:lvlJc w:val="left"/>
+      <w:pPr>
+        <w:ind w:left="6480" w:hanging="360"/>
+      </w:pPr>
+      <w:rPr>
+        <w:rFonts w:ascii="Wingdings" w:hAnsi="Wingdings" w:hint="default"/>
+      </w:rPr>
+    </w:lvl>
+  </w:abstractNum>
+  <w:abstractNum w:abstractNumId="3" w15:restartNumberingAfterBreak="0">
     <w:nsid w:val="37A91C5D"/>
     <w:multiLevelType w:val="hybridMultilevel"/>
     <w:tmpl w:val="F6ACC80C"/>
@@ -6049,7 +6400,7 @@
       </w:pPr>
     </w:lvl>
   </w:abstractNum>
-  <w:abstractNum w:abstractNumId="3" w15:restartNumberingAfterBreak="0">
+  <w:abstractNum w:abstractNumId="4" w15:restartNumberingAfterBreak="0">
     <w:nsid w:val="3B100833"/>
     <w:multiLevelType w:val="hybridMultilevel"/>
     <w:tmpl w:val="2DA22FC4"/>
@@ -6138,7 +6489,7 @@
       </w:pPr>
     </w:lvl>
   </w:abstractNum>
-  <w:abstractNum w:abstractNumId="4" w15:restartNumberingAfterBreak="0">
+  <w:abstractNum w:abstractNumId="5" w15:restartNumberingAfterBreak="0">
     <w:nsid w:val="466E2ED9"/>
     <w:multiLevelType w:val="hybridMultilevel"/>
     <w:tmpl w:val="54CC99A2"/>
@@ -6227,7 +6578,7 @@
       </w:pPr>
     </w:lvl>
   </w:abstractNum>
-  <w:abstractNum w:abstractNumId="5" w15:restartNumberingAfterBreak="0">
+  <w:abstractNum w:abstractNumId="6" w15:restartNumberingAfterBreak="0">
     <w:nsid w:val="49A46AC8"/>
     <w:multiLevelType w:val="hybridMultilevel"/>
     <w:tmpl w:val="A692D6F2"/>
@@ -6316,7 +6667,7 @@
       </w:pPr>
     </w:lvl>
   </w:abstractNum>
-  <w:abstractNum w:abstractNumId="6" w15:restartNumberingAfterBreak="0">
+  <w:abstractNum w:abstractNumId="7" w15:restartNumberingAfterBreak="0">
     <w:nsid w:val="59567F5B"/>
     <w:multiLevelType w:val="hybridMultilevel"/>
     <w:tmpl w:val="680ADCD6"/>
@@ -6429,7 +6780,7 @@
       </w:rPr>
     </w:lvl>
   </w:abstractNum>
-  <w:abstractNum w:abstractNumId="7" w15:restartNumberingAfterBreak="0">
+  <w:abstractNum w:abstractNumId="8" w15:restartNumberingAfterBreak="0">
     <w:nsid w:val="6A435377"/>
     <w:multiLevelType w:val="hybridMultilevel"/>
     <w:tmpl w:val="38C66D52"/>
@@ -6519,28 +6870,31 @@
     </w:lvl>
   </w:abstractNum>
   <w:num w:numId="1">
-    <w:abstractNumId w:val="7"/>
+    <w:abstractNumId w:val="8"/>
   </w:num>
   <w:num w:numId="2">
     <w:abstractNumId w:val="0"/>
   </w:num>
   <w:num w:numId="3">
-    <w:abstractNumId w:val="5"/>
+    <w:abstractNumId w:val="6"/>
   </w:num>
   <w:num w:numId="4">
-    <w:abstractNumId w:val="4"/>
+    <w:abstractNumId w:val="5"/>
   </w:num>
   <w:num w:numId="5">
     <w:abstractNumId w:val="1"/>
   </w:num>
   <w:num w:numId="6">
-    <w:abstractNumId w:val="2"/>
+    <w:abstractNumId w:val="3"/>
   </w:num>
   <w:num w:numId="7">
-    <w:abstractNumId w:val="3"/>
+    <w:abstractNumId w:val="4"/>
   </w:num>
   <w:num w:numId="8">
-    <w:abstractNumId w:val="6"/>
+    <w:abstractNumId w:val="7"/>
+  </w:num>
+  <w:num w:numId="9">
+    <w:abstractNumId w:val="2"/>
   </w:num>
 </w:numbering>
 </file>
@@ -6562,7 +6916,7 @@
       </w:pPr>
     </w:pPrDefault>
   </w:docDefaults>
-  <w:latentStyles w:defLockedState="0" w:defUIPriority="99" w:defSemiHidden="0" w:defUnhideWhenUsed="0" w:defQFormat="0" w:count="375">
+  <w:latentStyles w:defLockedState="0" w:defUIPriority="99" w:defSemiHidden="0" w:defUnhideWhenUsed="0" w:defQFormat="0" w:count="376">
     <w:lsdException w:name="Normal" w:uiPriority="0" w:qFormat="1"/>
     <w:lsdException w:name="heading 1" w:uiPriority="9" w:qFormat="1"/>
     <w:lsdException w:name="heading 2" w:semiHidden="1" w:uiPriority="9" w:unhideWhenUsed="1" w:qFormat="1"/>
@@ -6668,7 +7022,6 @@
     <w:lsdException w:name="HTML Sample" w:semiHidden="1" w:unhideWhenUsed="1"/>
     <w:lsdException w:name="HTML Typewriter" w:semiHidden="1" w:unhideWhenUsed="1"/>
     <w:lsdException w:name="HTML Variable" w:semiHidden="1" w:unhideWhenUsed="1"/>
-    <w:lsdException w:name="Normal Table" w:semiHidden="1" w:unhideWhenUsed="1"/>
     <w:lsdException w:name="annotation subject" w:semiHidden="1" w:unhideWhenUsed="1"/>
     <w:lsdException w:name="No List" w:semiHidden="1" w:unhideWhenUsed="1"/>
     <w:lsdException w:name="Outline List 1" w:semiHidden="1" w:unhideWhenUsed="1"/>
@@ -6715,10 +7068,8 @@
     <w:lsdException w:name="Table Subtle 2" w:semiHidden="1" w:unhideWhenUsed="1"/>
     <w:lsdException w:name="Table Web 1" w:semiHidden="1" w:unhideWhenUsed="1"/>
     <w:lsdException w:name="Table Web 2" w:semiHidden="1" w:unhideWhenUsed="1"/>
-    <w:lsdException w:name="Table Web 3" w:semiHidden="1" w:unhideWhenUsed="1"/>
     <w:lsdException w:name="Balloon Text" w:semiHidden="1" w:unhideWhenUsed="1"/>
     <w:lsdException w:name="Table Grid" w:uiPriority="39"/>
-    <w:lsdException w:name="Table Theme" w:semiHidden="1" w:unhideWhenUsed="1"/>
     <w:lsdException w:name="Placeholder Text" w:semiHidden="1"/>
     <w:lsdException w:name="No Spacing" w:uiPriority="1" w:qFormat="1"/>
     <w:lsdException w:name="Light Shading" w:uiPriority="60"/>
@@ -6938,6 +7289,7 @@
     <w:lsdException w:name="Smart Hyperlink" w:semiHidden="1" w:unhideWhenUsed="1"/>
     <w:lsdException w:name="Hashtag" w:semiHidden="1" w:unhideWhenUsed="1"/>
     <w:lsdException w:name="Unresolved Mention" w:semiHidden="1" w:unhideWhenUsed="1"/>
+    <w:lsdException w:name="Smart Link" w:semiHidden="1" w:unhideWhenUsed="1"/>
   </w:latentStyles>
   <w:style w:type="paragraph" w:default="1" w:styleId="Normal">
     <w:name w:val="Normal"/>
@@ -7130,6 +7482,19 @@
     <w:rPr>
       <w:color w:val="605E5C"/>
       <w:shd w:val="clear" w:color="auto" w:fill="E1DFDD"/>
+    </w:rPr>
+  </w:style>
+  <w:style w:type="paragraph" w:customStyle="1" w:styleId="xmsonormal">
+    <w:name w:val="x_msonormal"/>
+    <w:basedOn w:val="Normal"/>
+    <w:rsid w:val="00516535"/>
+    <w:pPr>
+      <w:spacing w:before="100" w:beforeAutospacing="1" w:after="100" w:afterAutospacing="1" w:line="240" w:lineRule="auto"/>
+    </w:pPr>
+    <w:rPr>
+      <w:rFonts w:ascii="Times New Roman" w:eastAsia="Times New Roman" w:hAnsi="Times New Roman" w:cs="Times New Roman"/>
+      <w:sz w:val="24"/>
+      <w:szCs w:val="24"/>
     </w:rPr>
   </w:style>
 </w:styles>

</xml_diff>